<commit_message>
I wrote funny words
</commit_message>
<xml_diff>
--- a/Homework - Best Cities to live.docx
+++ b/Homework - Best Cities to live.docx
@@ -218,7 +218,6 @@
         </w:r>
       </w:hyperlink>
     </w:p>
-    <w:bookmarkStart w:id="0" w:name="_GoBack"/>
     <w:p>
       <w:pPr>
         <w:shd w:val="clear" w:color="auto" w:fill="FFFFFF"/>
@@ -238,13 +237,12 @@
           <w:szCs w:val="24"/>
         </w:rPr>
         <w:object w:dxaOrig="225" w:dyaOrig="225">
-          <v:shape id="_x0000_i1031" type="#_x0000_t75" style="width:20.25pt;height:17.25pt" o:ole="">
+          <v:shape id="_x0000_i1033" type="#_x0000_t75" style="width:20.25pt;height:17.25pt" o:ole="">
             <v:imagedata r:id="rId5" o:title=""/>
           </v:shape>
-          <w:control r:id="rId12" w:name="DefaultOcxName1" w:shapeid="_x0000_i1031"/>
+          <w:control r:id="rId12" w:name="DefaultOcxName1" w:shapeid="_x0000_i1033"/>
         </w:object>
       </w:r>
-      <w:bookmarkEnd w:id="0"/>
       <w:r>
         <w:rPr>
           <w:rFonts w:ascii="Arial" w:eastAsia="Times New Roman" w:hAnsi="Arial" w:cs="Arial"/>
@@ -555,7 +553,29 @@
           <w:szCs w:val="24"/>
           <w:lang w:val="en"/>
         </w:rPr>
-        <w:t>'s "Global Liveability Ranking", and "</w:t>
+        <w:t xml:space="preserve">'s "Global </w:t>
+      </w:r>
+      <w:proofErr w:type="spellStart"/>
+      <w:r>
+        <w:rPr>
+          <w:rFonts w:ascii="Arial" w:eastAsia="Times New Roman" w:hAnsi="Arial" w:cs="Arial"/>
+          <w:color w:val="202122"/>
+          <w:sz w:val="24"/>
+          <w:szCs w:val="24"/>
+          <w:lang w:val="en"/>
+        </w:rPr>
+        <w:t>Liveability</w:t>
+      </w:r>
+      <w:proofErr w:type="spellEnd"/>
+      <w:r>
+        <w:rPr>
+          <w:rFonts w:ascii="Arial" w:eastAsia="Times New Roman" w:hAnsi="Arial" w:cs="Arial"/>
+          <w:color w:val="202122"/>
+          <w:sz w:val="24"/>
+          <w:szCs w:val="24"/>
+          <w:lang w:val="en"/>
+        </w:rPr>
+        <w:t xml:space="preserve"> Ranking", and "</w:t>
       </w:r>
       <w:hyperlink r:id="rId24" w:tooltip="Mercer (consulting firm)" w:history="1">
         <w:r>
@@ -578,7 +598,29 @@
           <w:szCs w:val="24"/>
           <w:lang w:val="en"/>
         </w:rPr>
-        <w:t> Quality of Living Survey". Numbeo has the largest statistics and survey data based on cities and countries.</w:t>
+        <w:t xml:space="preserve"> Quality of Living Survey". </w:t>
+      </w:r>
+      <w:proofErr w:type="spellStart"/>
+      <w:r>
+        <w:rPr>
+          <w:rFonts w:ascii="Arial" w:eastAsia="Times New Roman" w:hAnsi="Arial" w:cs="Arial"/>
+          <w:color w:val="202122"/>
+          <w:sz w:val="24"/>
+          <w:szCs w:val="24"/>
+          <w:lang w:val="en"/>
+        </w:rPr>
+        <w:t>Numbeo</w:t>
+      </w:r>
+      <w:proofErr w:type="spellEnd"/>
+      <w:r>
+        <w:rPr>
+          <w:rFonts w:ascii="Arial" w:eastAsia="Times New Roman" w:hAnsi="Arial" w:cs="Arial"/>
+          <w:color w:val="202122"/>
+          <w:sz w:val="24"/>
+          <w:szCs w:val="24"/>
+          <w:lang w:val="en"/>
+        </w:rPr>
+        <w:t xml:space="preserve"> has the largest statistics and survey data based on cities and countries.</w:t>
       </w:r>
       <w:hyperlink r:id="rId25" w:anchor="cite_note-3" w:history="1">
         <w:r>
@@ -663,7 +705,29 @@
           <w:szCs w:val="24"/>
           <w:lang w:val="en"/>
         </w:rPr>
-        <w:t>'s Liveability Survey is another ranking of cities by quality of life.</w:t>
+        <w:t xml:space="preserve">'s </w:t>
+      </w:r>
+      <w:proofErr w:type="spellStart"/>
+      <w:r>
+        <w:rPr>
+          <w:rFonts w:ascii="Arial" w:eastAsia="Times New Roman" w:hAnsi="Arial" w:cs="Arial"/>
+          <w:color w:val="202122"/>
+          <w:sz w:val="24"/>
+          <w:szCs w:val="24"/>
+          <w:lang w:val="en"/>
+        </w:rPr>
+        <w:t>Liveability</w:t>
+      </w:r>
+      <w:proofErr w:type="spellEnd"/>
+      <w:r>
+        <w:rPr>
+          <w:rFonts w:ascii="Arial" w:eastAsia="Times New Roman" w:hAnsi="Arial" w:cs="Arial"/>
+          <w:color w:val="202122"/>
+          <w:sz w:val="24"/>
+          <w:szCs w:val="24"/>
+          <w:lang w:val="en"/>
+        </w:rPr>
+        <w:t xml:space="preserve"> Survey is another ranking of cities by quality of life.</w:t>
       </w:r>
     </w:p>
     <w:p>
@@ -703,7 +767,13 @@
         </w:r>
       </w:hyperlink>
     </w:p>
-    <w:p/>
+    <w:p>
+      <w:r>
+        <w:t>jhavsayvsaoyvoasyvdo</w:t>
+      </w:r>
+      <w:bookmarkStart w:id="0" w:name="_GoBack"/>
+      <w:bookmarkEnd w:id="0"/>
+    </w:p>
     <w:sectPr>
       <w:pgSz w:w="12240" w:h="15840"/>
       <w:pgMar w:top="1440" w:right="1440" w:bottom="1440" w:left="1440" w:header="720" w:footer="720" w:gutter="0"/>

</xml_diff>